<commit_message>
feat(landing): vitrine premium 2026 (sections complètes)
</commit_message>
<xml_diff>
--- a/public/templates/SCI/statuts_sci.docx
+++ b/public/templates/SCI/statuts_sci.docx
@@ -3,57 +3,202 @@
 <w:document xmlns:wpc="http://schemas.microsoft.com/office/word/2010/wordprocessingCanvas" xmlns:cx="http://schemas.microsoft.com/office/drawing/2014/chartex" xmlns:cx1="http://schemas.microsoft.com/office/drawing/2015/9/8/chartex" xmlns:cx2="http://schemas.microsoft.com/office/drawing/2015/10/21/chartex" xmlns:cx3="http://schemas.microsoft.com/office/drawing/2016/5/9/chartex" xmlns:cx4="http://schemas.microsoft.com/office/drawing/2016/5/10/chartex" xmlns:cx5="http://schemas.microsoft.com/office/drawing/2016/5/11/chartex" xmlns:cx6="http://schemas.microsoft.com/office/drawing/2016/5/12/chartex" xmlns:cx7="http://schemas.microsoft.com/office/drawing/2016/5/13/chartex" xmlns:cx8="http://schemas.microsoft.com/office/drawing/2016/5/14/chartex" xmlns:mc="http://schemas.openxmlformats.org/markup-compatibility/2006" xmlns:aink="http://schemas.microsoft.com/office/drawing/2016/ink" xmlns:am3d="http://schemas.microsoft.com/office/drawing/2017/model3d" xmlns:o="urn:schemas-microsoft-com:office:office" xmlns:oel="http://schemas.microsoft.com/office/2019/extlst" xmlns:r="http://schemas.openxmlformats.org/officeDocument/2006/relationships" xmlns:m="http://schemas.openxmlformats.org/officeDocument/2006/math" xmlns:v="urn:schemas-microsoft-com:vml" xmlns:wp14="http://schemas.microsoft.com/office/word/2010/wordprocessingDrawing" xmlns:wp="http://schemas.openxmlformats.org/drawingml/2006/wordprocessingDrawing" xmlns:w10="urn:schemas-microsoft-com:office:word" xmlns:w="http://schemas.openxmlformats.org/wordprocessingml/2006/main" xmlns:w14="http://schemas.microsoft.com/office/word/2010/wordml" xmlns:w15="http://schemas.microsoft.com/office/word/2012/wordml" xmlns:w16cex="http://schemas.microsoft.com/office/word/2018/wordml/cex" xmlns:w16cid="http://schemas.microsoft.com/office/word/2016/wordml/cid" xmlns:w16="http://schemas.microsoft.com/office/word/2018/wordml" xmlns:w16du="http://schemas.microsoft.com/office/word/2023/wordml/word16du" xmlns:w16sdtdh="http://schemas.microsoft.com/office/word/2020/wordml/sdtdatahash" xmlns:w16sdtfl="http://schemas.microsoft.com/office/word/2024/wordml/sdtformatlock" xmlns:w16se="http://schemas.microsoft.com/office/word/2015/wordml/symex" xmlns:wpg="http://schemas.microsoft.com/office/word/2010/wordprocessingGroup" xmlns:wpi="http://schemas.microsoft.com/office/word/2010/wordprocessingInk" xmlns:wne="http://schemas.microsoft.com/office/word/2006/wordml" xmlns:wps="http://schemas.microsoft.com/office/word/2010/wordprocessingShape" mc:Ignorable="w14 w15 w16se w16cid w16 w16cex w16sdtdh w16sdtfl w16du wp14">
   <w:body>
     <w:p>
-      <w:r>
-        <w:t>STATUTS DE TEST</w:t>
-      </w:r>
-    </w:p>
-    <w:p>
-      <w:r>
-        <w:t>{{</w:t>
-      </w:r>
-      <w:proofErr w:type="spellStart"/>
-      <w:r>
-        <w:t>company_name</w:t>
-      </w:r>
-      <w:proofErr w:type="spellEnd"/>
-      <w:r>
-        <w:t>}}</w:t>
-      </w:r>
-    </w:p>
-    <w:p/>
-    <w:p>
-      <w:r>
-        <w:t>Capital social : {{</w:t>
-      </w:r>
-      <w:proofErr w:type="spellStart"/>
-      <w:r>
-        <w:t>capital_amount</w:t>
-      </w:r>
-      <w:proofErr w:type="spellEnd"/>
-      <w:r>
-        <w:t>}} euros</w:t>
-      </w:r>
-    </w:p>
-    <w:p/>
-    <w:p>
-      <w:r>
-        <w:t>Société de type : {{</w:t>
-      </w:r>
-      <w:proofErr w:type="spellStart"/>
-      <w:r>
-        <w:t>company_type</w:t>
-      </w:r>
-      <w:proofErr w:type="spellEnd"/>
-      <w:r>
-        <w:t>}}</w:t>
-      </w:r>
-    </w:p>
-    <w:p/>
-    <w:p>
-      <w:r>
-        <w:t>Siège social :</w:t>
-      </w:r>
-    </w:p>
+      <w:pPr>
+        <w:jc w:val="center"/>
+      </w:pPr>
+      <w:r>
+        <w:t>STATUTS</w:t>
+      </w:r>
+    </w:p>
+    <w:p/>
+    <w:p>
+      <w:r>
+        <w:t>{{company_name}}</w:t>
+      </w:r>
+    </w:p>
+    <w:p/>
+    <w:p>
+      <w:r>
+        <w:t>Société Civile Immobilière</w:t>
+      </w:r>
+    </w:p>
+    <w:p>
+      <w:r>
+        <w:t>Capital social : {{capital_amount}} euros</w:t>
+      </w:r>
+    </w:p>
+    <w:p/>
+    <w:p/>
+    <w:p/>
+    <w:p>
+      <w:r>
+        <w:t>Les soussignés :</w:t>
+      </w:r>
+    </w:p>
+    <w:p/>
+    <w:p>
+      <w:r>
+        <w:t>{{#shareholders}}</w:t>
+      </w:r>
+    </w:p>
+    <w:p>
+      <w:r>
+        <w:t>{{first_name}} {{last_name}}</w:t>
+      </w:r>
+    </w:p>
+    <w:p>
+      <w:r>
+        <w:t>Né(e) le {{birth_date}} à {{birth_place}}</w:t>
+      </w:r>
+    </w:p>
+    <w:p>
+      <w:r>
+        <w:t>De nationalité {{nationality}}</w:t>
+      </w:r>
+    </w:p>
+    <w:p>
+      <w:r>
+        <w:t>Demeurant : {{address}}</w:t>
+      </w:r>
+    </w:p>
+    <w:p/>
+    <w:p>
+      <w:r>
+        <w:t>{{/shareholders}}</w:t>
+      </w:r>
+    </w:p>
+    <w:p/>
+    <w:p>
+      <w:r>
+        <w:t>Ont établi ainsi qu'il suit les statuts d'une société civile immobilière.</w:t>
+      </w:r>
+    </w:p>
+    <w:p/>
+    <w:p/>
+    <w:p>
+      <w:pPr>
+        <w:rPr>
+          <w:rFonts w:ascii="Arial" w:hAnsi="Arial" w:cs="Arial"/>
+        </w:rPr>
+      </w:pPr>
+      <w:r>
+        <w:rPr>
+          <w:rFonts w:ascii="Arial" w:hAnsi="Arial" w:cs="Arial"/>
+        </w:rPr>
+        <w:t>═════════════════════════════════════════════════════</w:t>
+      </w:r>
+    </w:p>
+    <w:p>
+      <w:pPr>
+        <w:rPr>
+          <w:rFonts w:ascii="Arial" w:hAnsi="Arial" w:cs="Arial"/>
+        </w:rPr>
+      </w:pPr>
+    </w:p>
+    <w:p>
+      <w:pPr>
+        <w:rPr>
+          <w:rFonts w:ascii="Arial" w:hAnsi="Arial" w:cs="Arial"/>
+        </w:rPr>
+      </w:pPr>
+    </w:p>
+    <w:p/>
+    <w:p/>
+    <w:p/>
+    <w:p>
+      <w:pPr>
+        <w:jc w:val="center"/>
+      </w:pPr>
+      <w:r>
+        <w:lastRenderedPageBreak/>
+        <w:t>TITRE I - FORME - DÉNOMINATION - OBJET - SIÈGE - DURÉE</w:t>
+      </w:r>
+    </w:p>
+    <w:p/>
+    <w:p/>
+    <w:p>
+      <w:r>
+        <w:t>ARTICLE 1 - FORME</w:t>
+      </w:r>
+    </w:p>
+    <w:p/>
+    <w:p>
+      <w:r>
+        <w:t>Il est formé une société civile immobilière régie par :</w:t>
+      </w:r>
+    </w:p>
+    <w:p>
+      <w:r>
+        <w:t>- Les articles 1832 et suivants du Code civil</w:t>
+      </w:r>
+    </w:p>
+    <w:p>
+      <w:r>
+        <w:t>- Les présents statuts</w:t>
+      </w:r>
+    </w:p>
+    <w:p/>
+    <w:p>
+      <w:r>
+        <w:t>ARTICLE 2 - DÉNOMINATION SOCIALE</w:t>
+      </w:r>
+    </w:p>
+    <w:p>
+      <w:r>
+        <w:t>La dénomination sociale de la société est : {{company_name}}</w:t>
+      </w:r>
+    </w:p>
+    <w:p>
+      <w:r>
+        <w:t>Dans tous les actes et documents émanant de la société et destinés aux tiers, la dénomination sociale doit être précédée ou suivie immédiatement des mots « Société Civile Immobilière » ou des initiales « SCI ».</w:t>
+      </w:r>
+    </w:p>
+    <w:p/>
+    <w:p>
+      <w:r>
+        <w:t>ARTICLE 3 - OBJET SOCIAL</w:t>
+      </w:r>
+    </w:p>
+    <w:p>
+      <w:r>
+        <w:t>La société a pour objet :</w:t>
+      </w:r>
+    </w:p>
+    <w:p>
+      <w:r>
+        <w:t>L'acquisition, la construction, la propriété, la gestion, l'administration et l'exploitation par bail ou autrement de tous immeubles et biens immobiliers.</w:t>
+      </w:r>
+    </w:p>
+    <w:p>
+      <w:r>
+        <w:t>Et généralement, toutes opérations civiles pouvant se rattacher directement ou indirectement à cet objet et ne modifiant pas le caractère civil de la société.</w:t>
+      </w:r>
+    </w:p>
+    <w:p/>
+    <w:p>
+      <w:r>
+        <w:t>La société ne pourra accomplir d'actes de commerce ni participer à une société commerciale.</w:t>
+      </w:r>
+    </w:p>
+    <w:p/>
+    <w:p/>
+    <w:p/>
+    <w:p/>
+    <w:p/>
+    <w:p/>
+    <w:p>
+      <w:r>
+        <w:lastRenderedPageBreak/>
+        <w:t>ARTICLE 4 - SIÈGE SOCIAL</w:t>
+      </w:r>
+    </w:p>
+    <w:p/>
+    <w:p>
+      <w:r>
+        <w:t>Le siège social est fixé à :</w:t>
+      </w:r>
+    </w:p>
+    <w:p/>
     <w:p>
       <w:r>
         <w:t>{{address_line1}}</w:t>
@@ -61,43 +206,588 @@
     </w:p>
     <w:p>
       <w:r>
-        <w:t>{{</w:t>
-      </w:r>
-      <w:proofErr w:type="spellStart"/>
-      <w:r>
-        <w:t>postal_code</w:t>
-      </w:r>
-      <w:proofErr w:type="spellEnd"/>
-      <w:r>
-        <w:t>}} {{city}}</w:t>
-      </w:r>
-    </w:p>
-    <w:p/>
-    <w:p>
-      <w:r>
-        <w:t>Dirigeant : {{</w:t>
-      </w:r>
-      <w:proofErr w:type="spellStart"/>
-      <w:r>
-        <w:t>president_full_name</w:t>
-      </w:r>
-      <w:proofErr w:type="spellEnd"/>
-      <w:r>
-        <w:t>}}</w:t>
-      </w:r>
-    </w:p>
-    <w:p/>
-    <w:p>
-      <w:r>
-        <w:t>Fait à {{city}}, le {{</w:t>
-      </w:r>
-      <w:proofErr w:type="spellStart"/>
-      <w:r>
-        <w:t>today_date</w:t>
-      </w:r>
-      <w:proofErr w:type="spellEnd"/>
-      <w:r>
-        <w:t>}}</w:t>
+        <w:t>{{#if address_line2}}</w:t>
+      </w:r>
+    </w:p>
+    <w:p>
+      <w:r>
+        <w:t>{{address_line2}}</w:t>
+      </w:r>
+    </w:p>
+    <w:p>
+      <w:r>
+        <w:t>{{/if}}</w:t>
+      </w:r>
+    </w:p>
+    <w:p>
+      <w:r>
+        <w:t>{{postal_code}} {{city}}</w:t>
+      </w:r>
+    </w:p>
+    <w:p/>
+    <w:p>
+      <w:r>
+        <w:t>Il peut être transféré en tout autre endroit du même département ou d'un département limitrophe par simple décision du gérant, et partout ailleurs en vertu d'une décision des associés.</w:t>
+      </w:r>
+    </w:p>
+    <w:p/>
+    <w:p>
+      <w:r>
+        <w:t>ARTICLE 5 - DURÉE</w:t>
+      </w:r>
+    </w:p>
+    <w:p/>
+    <w:p>
+      <w:r>
+        <w:t>La durée de la société est fixée à {{duree}} années à compter de son immatriculation au Registre du Commerce et des Sociétés, sauf dissolution anticipée ou prorogation.</w:t>
+      </w:r>
+    </w:p>
+    <w:p/>
+    <w:p>
+      <w:r>
+        <w:rPr>
+          <w:rFonts w:ascii="Arial" w:hAnsi="Arial" w:cs="Arial"/>
+        </w:rPr>
+        <w:t>═════════════════════════════════════════════════════</w:t>
+      </w:r>
+    </w:p>
+    <w:p/>
+    <w:p/>
+    <w:p/>
+    <w:p/>
+    <w:p/>
+    <w:p/>
+    <w:p/>
+    <w:p/>
+    <w:p/>
+    <w:p>
+      <w:pPr>
+        <w:jc w:val="center"/>
+      </w:pPr>
+      <w:r>
+        <w:lastRenderedPageBreak/>
+        <w:t>TITRE II - CAPITAL SOCIAL - PARTS SOCIALES</w:t>
+      </w:r>
+    </w:p>
+    <w:p/>
+    <w:p/>
+    <w:p>
+      <w:r>
+        <w:t>ARTICLE 6 - CAPITAL SOCIAL</w:t>
+      </w:r>
+    </w:p>
+    <w:p>
+      <w:r>
+        <w:t>Le capital social est fixé à la somme de {{capital_amount}} euros ({{capital_amount_words}} euros).</w:t>
+      </w:r>
+    </w:p>
+    <w:p>
+      <w:r>
+        <w:t>Il est divisé en {{total_shares}} parts sociales de même valeur nominale, entièrement libérées, réparties comme suit :</w:t>
+      </w:r>
+    </w:p>
+    <w:p>
+      <w:r>
+        <w:t>{{#shareholders}}</w:t>
+      </w:r>
+    </w:p>
+    <w:p>
+      <w:r>
+        <w:t>- {{full_name}} : {{shares_count}} parts sociales ({{shares_percentage}}%)</w:t>
+      </w:r>
+    </w:p>
+    <w:p>
+      <w:r>
+        <w:t xml:space="preserve">  Apport en numéraire : {{apport_numeraire}} euros</w:t>
+      </w:r>
+    </w:p>
+    <w:p>
+      <w:r>
+        <w:t xml:space="preserve">  {{#if apport_nature}}</w:t>
+      </w:r>
+    </w:p>
+    <w:p>
+      <w:r>
+        <w:t xml:space="preserve">  Apport en nature : {{apport_nature}} valorisé à {{apport_nature_valorisation}} euros</w:t>
+      </w:r>
+    </w:p>
+    <w:p>
+      <w:r>
+        <w:t xml:space="preserve">  {{/if}}</w:t>
+      </w:r>
+    </w:p>
+    <w:p/>
+    <w:p>
+      <w:r>
+        <w:t>{{/shareholders}}</w:t>
+      </w:r>
+    </w:p>
+    <w:p/>
+    <w:p>
+      <w:r>
+        <w:t>ARTICLE 7 - PARTS SOCIALES</w:t>
+      </w:r>
+    </w:p>
+    <w:p/>
+    <w:p>
+      <w:r>
+        <w:t>Les parts sociales sont nominatives.</w:t>
+      </w:r>
+    </w:p>
+    <w:p>
+      <w:r>
+        <w:t>Les parts sociales sont librement cessibles entre associés.</w:t>
+      </w:r>
+    </w:p>
+    <w:p>
+      <w:r>
+        <w:t>Les parts sociales ne peuvent être cédées à des tiers étrangers à la société qu'avec l'agrément de tous les associés.</w:t>
+      </w:r>
+    </w:p>
+    <w:p>
+      <w:r>
+        <w:t>Toute cession de parts sociales doit être constatée par un acte notarié ou par un acte sous seing privé.</w:t>
+      </w:r>
+    </w:p>
+    <w:p/>
+    <w:p>
+      <w:r>
+        <w:rPr>
+          <w:rFonts w:ascii="Arial" w:hAnsi="Arial" w:cs="Arial"/>
+        </w:rPr>
+        <w:t>═════════════════════════════════════════════════════</w:t>
+      </w:r>
+    </w:p>
+    <w:p/>
+    <w:p/>
+    <w:p>
+      <w:pPr>
+        <w:jc w:val="center"/>
+      </w:pPr>
+      <w:r>
+        <w:lastRenderedPageBreak/>
+        <w:t>TITRE III - GÉRANCE</w:t>
+      </w:r>
+    </w:p>
+    <w:p/>
+    <w:p/>
+    <w:p>
+      <w:r>
+        <w:t>ARTICLE 8 - NOMINATION DU GÉRANT</w:t>
+      </w:r>
+    </w:p>
+    <w:p/>
+    <w:p>
+      <w:r>
+        <w:t>La société est administrée par un ou plusieurs gérants, personnes physiques, nommés par décision des associés.</w:t>
+      </w:r>
+    </w:p>
+    <w:p>
+      <w:r>
+        <w:t>Le gérant peut être choisi parmi les associés ou en dehors d'eux.</w:t>
+      </w:r>
+    </w:p>
+    <w:p>
+      <w:r>
+        <w:t>Le premier gérant de la société est :</w:t>
+      </w:r>
+    </w:p>
+    <w:p/>
+    <w:p>
+      <w:r>
+        <w:t>{{#shareholders}}</w:t>
+      </w:r>
+    </w:p>
+    <w:p>
+      <w:r>
+        <w:t>{{#if is_gerant}}</w:t>
+      </w:r>
+    </w:p>
+    <w:p>
+      <w:r>
+        <w:t>{{full_name}}</w:t>
+      </w:r>
+    </w:p>
+    <w:p>
+      <w:r>
+        <w:t>Né(e) le {{birth_date}} à {{birth_place}}</w:t>
+      </w:r>
+    </w:p>
+    <w:p>
+      <w:r>
+        <w:t>De nationalité {{nationality}}</w:t>
+      </w:r>
+    </w:p>
+    <w:p>
+      <w:r>
+        <w:t>Demeurant : {{address}}</w:t>
+      </w:r>
+    </w:p>
+    <w:p>
+      <w:r>
+        <w:t>{{/if}}</w:t>
+      </w:r>
+    </w:p>
+    <w:p>
+      <w:r>
+        <w:t>{{/shareholders}}</w:t>
+      </w:r>
+    </w:p>
+    <w:p/>
+    <w:p/>
+    <w:p>
+      <w:r>
+        <w:t>ARTICLE 9 - DURÉE DES FONCTIONS</w:t>
+      </w:r>
+    </w:p>
+    <w:p/>
+    <w:p>
+      <w:r>
+        <w:t>Le gérant est nommé pour une durée illimitée.</w:t>
+      </w:r>
+    </w:p>
+    <w:p>
+      <w:r>
+        <w:t>Il peut être révoqué par décision des associés représentant plus de la moitié des parts sociales.</w:t>
+      </w:r>
+    </w:p>
+    <w:p/>
+    <w:p/>
+    <w:p/>
+    <w:p/>
+    <w:p>
+      <w:r>
+        <w:lastRenderedPageBreak/>
+        <w:t>ARTICLE 10 - POUVOIRS DU GÉRANT</w:t>
+      </w:r>
+    </w:p>
+    <w:p/>
+    <w:p>
+      <w:r>
+        <w:t>Le gérant a les pouvoirs les plus étendus pour agir en toutes circonstances au nom de la société, dans la limite de l'objet social.</w:t>
+      </w:r>
+    </w:p>
+    <w:p/>
+    <w:p>
+      <w:r>
+        <w:t>Il représente la société dans ses rapports avec les tiers.</w:t>
+      </w:r>
+    </w:p>
+    <w:p/>
+    <w:p>
+      <w:r>
+        <w:t>Il peut notamment :</w:t>
+      </w:r>
+    </w:p>
+    <w:p>
+      <w:r>
+        <w:t>- Acquérir, vendre, échanger tous immeubles et droits immobiliers</w:t>
+      </w:r>
+    </w:p>
+    <w:p>
+      <w:r>
+        <w:t>- Faire effectuer tous travaux de construction, d'amélioration ou de réparation</w:t>
+      </w:r>
+    </w:p>
+    <w:p>
+      <w:r>
+        <w:t>- Contracter tous emprunts et consentir toutes garanties</w:t>
+      </w:r>
+    </w:p>
+    <w:p>
+      <w:r>
+        <w:t>- Conclure tous baux et contrats de location</w:t>
+      </w:r>
+    </w:p>
+    <w:p>
+      <w:r>
+        <w:t>- Faire ouvrir tout compte bancaire</w:t>
+      </w:r>
+    </w:p>
+    <w:p/>
+    <w:p/>
+    <w:p>
+      <w:r>
+        <w:t>ARTICLE 11 - RÉMUNÉRATION</w:t>
+      </w:r>
+    </w:p>
+    <w:p/>
+    <w:p>
+      <w:r>
+        <w:t>Le gérant exerce ses fonctions à titre gratuit, sauf décision contraire des associés.</w:t>
+      </w:r>
+    </w:p>
+    <w:p/>
+    <w:p/>
+    <w:p>
+      <w:r>
+        <w:rPr>
+          <w:rFonts w:ascii="Arial" w:hAnsi="Arial" w:cs="Arial"/>
+        </w:rPr>
+        <w:t>═════════════════════════════════════════════════════</w:t>
+      </w:r>
+    </w:p>
+    <w:p/>
+    <w:p/>
+    <w:p/>
+    <w:p/>
+    <w:p/>
+    <w:p/>
+    <w:p/>
+    <w:p>
+      <w:pPr>
+        <w:jc w:val="center"/>
+      </w:pPr>
+      <w:r>
+        <w:lastRenderedPageBreak/>
+        <w:t>TITRE IV - DÉCISIONS COLLECTIVES</w:t>
+      </w:r>
+    </w:p>
+    <w:p/>
+    <w:p/>
+    <w:p>
+      <w:r>
+        <w:t>ARTICLE 12 - ASSEMBLÉES GÉNÉRALES ORDINAIRES</w:t>
+      </w:r>
+    </w:p>
+    <w:p/>
+    <w:p>
+      <w:r>
+        <w:t>Les décisions ordinaires sont prises en assemblée ou par consultation écrite.</w:t>
+      </w:r>
+    </w:p>
+    <w:p>
+      <w:r>
+        <w:t>Elles sont adoptées par un ou plusieurs associés représentant plus de la moitié des parts sociales.</w:t>
+      </w:r>
+    </w:p>
+    <w:p/>
+    <w:p/>
+    <w:p>
+      <w:r>
+        <w:t>ARTICLE 13 - ASSEMBLÉES GÉNÉRALES EXTRAORDINAIRES</w:t>
+      </w:r>
+    </w:p>
+    <w:p/>
+    <w:p>
+      <w:r>
+        <w:t>Les décisions extraordinaires (modification des statuts) sont adoptées par les associés représentant au moins les deux tiers des parts sociales.</w:t>
+      </w:r>
+    </w:p>
+    <w:p/>
+    <w:p/>
+    <w:p>
+      <w:r>
+        <w:t>ARTICLE 14 - INFORMATION DES ASSOCIÉS</w:t>
+      </w:r>
+    </w:p>
+    <w:p>
+      <w:r>
+        <w:t>Tout associé a le droit de prendre connaissance des documents sociaux dans les conditions prévues par la loi.</w:t>
+      </w:r>
+    </w:p>
+    <w:p/>
+    <w:p/>
+    <w:p>
+      <w:pPr>
+        <w:rPr>
+          <w:rFonts w:ascii="Arial" w:hAnsi="Arial" w:cs="Arial"/>
+        </w:rPr>
+      </w:pPr>
+      <w:r>
+        <w:rPr>
+          <w:rFonts w:ascii="Arial" w:hAnsi="Arial" w:cs="Arial"/>
+        </w:rPr>
+        <w:t>═════════════════════════════════════════════════════</w:t>
+      </w:r>
+    </w:p>
+    <w:p>
+      <w:pPr>
+        <w:rPr>
+          <w:rFonts w:ascii="Arial" w:hAnsi="Arial" w:cs="Arial"/>
+        </w:rPr>
+      </w:pPr>
+    </w:p>
+    <w:p>
+      <w:pPr>
+        <w:rPr>
+          <w:rFonts w:ascii="Arial" w:hAnsi="Arial" w:cs="Arial"/>
+        </w:rPr>
+      </w:pPr>
+    </w:p>
+    <w:p>
+      <w:pPr>
+        <w:rPr>
+          <w:rFonts w:ascii="Arial" w:hAnsi="Arial" w:cs="Arial"/>
+        </w:rPr>
+      </w:pPr>
+    </w:p>
+    <w:p>
+      <w:pPr>
+        <w:rPr>
+          <w:rFonts w:ascii="Arial" w:hAnsi="Arial" w:cs="Arial"/>
+        </w:rPr>
+      </w:pPr>
+    </w:p>
+    <w:p/>
+    <w:p/>
+    <w:p/>
+    <w:p>
+      <w:pPr>
+        <w:jc w:val="center"/>
+      </w:pPr>
+      <w:r>
+        <w:lastRenderedPageBreak/>
+        <w:t>TITRE V - COMPTES SOCIAUX</w:t>
+      </w:r>
+    </w:p>
+    <w:p/>
+    <w:p/>
+    <w:p>
+      <w:r>
+        <w:t>ARTICLE 15 - EXERCICE SOCIAL</w:t>
+      </w:r>
+    </w:p>
+    <w:p/>
+    <w:p>
+      <w:r>
+        <w:t>L'exercice social commence le 1er janvier et se termine le 31 décembre de chaque année.</w:t>
+      </w:r>
+    </w:p>
+    <w:p>
+      <w:r>
+        <w:t>Par exception, le premier exercice comprendra la période écoulée depuis l'immatriculation de la société jusqu'au 31 décembre {{year}}.</w:t>
+      </w:r>
+    </w:p>
+    <w:p/>
+    <w:p/>
+    <w:p>
+      <w:r>
+        <w:t>ARTICLE 16 - COMPTES ANNUELS</w:t>
+      </w:r>
+    </w:p>
+    <w:p/>
+    <w:p>
+      <w:r>
+        <w:t>Le gérant établit, à la clôture de chaque exercice, les comptes annuels conformément aux dispositions légales et réglementaires en vigueur.</w:t>
+      </w:r>
+    </w:p>
+    <w:p/>
+    <w:p>
+      <w:r>
+        <w:t>ARTICLE 17 - AFFECTATION DES RÉSULTATS</w:t>
+      </w:r>
+    </w:p>
+    <w:p>
+      <w:r>
+        <w:t>Le bénéfice distribuable est réparti entre les associés proportionnellement au nombre de parts sociales qu'ils possèdent.</w:t>
+      </w:r>
+    </w:p>
+    <w:p>
+      <w:r>
+        <w:t>Les pertes sont supportées par les associés proportionnellement au nombre de parts sociales qu'ils possèdent.</w:t>
+      </w:r>
+    </w:p>
+    <w:p/>
+    <w:p>
+      <w:r>
+        <w:rPr>
+          <w:rFonts w:ascii="Arial" w:hAnsi="Arial" w:cs="Arial"/>
+        </w:rPr>
+        <w:t>═════════════════════════════════════════════════════</w:t>
+      </w:r>
+    </w:p>
+    <w:p/>
+    <w:p/>
+    <w:p/>
+    <w:p/>
+    <w:p/>
+    <w:p/>
+    <w:p/>
+    <w:p>
+      <w:r>
+        <w:lastRenderedPageBreak/>
+        <w:t>TITRE VI - DISSOLUTION - LIQUIDATION</w:t>
+      </w:r>
+    </w:p>
+    <w:p/>
+    <w:p>
+      <w:r>
+        <w:t>ARTICLE 18 - DISSOLUTION</w:t>
+      </w:r>
+    </w:p>
+    <w:p>
+      <w:r>
+        <w:t>La dissolution de la société résulte des causes prévues par la loi ou d'une décision collective des associés.</w:t>
+      </w:r>
+    </w:p>
+    <w:p/>
+    <w:p>
+      <w:r>
+        <w:t>ARTICLE 19 - LIQUIDATION</w:t>
+      </w:r>
+    </w:p>
+    <w:p/>
+    <w:p>
+      <w:r>
+        <w:t>En cas de dissolution, la liquidation est effectuée par un liquidateur nommé par les associés.</w:t>
+      </w:r>
+    </w:p>
+    <w:p>
+      <w:r>
+        <w:t>L'actif net, après paiement des dettes et des charges, est partagé entre les associés proportionnellement au nombre de parts sociales qu'ils possèdent.</w:t>
+      </w:r>
+    </w:p>
+    <w:p/>
+    <w:p>
+      <w:r>
+        <w:rPr>
+          <w:rFonts w:ascii="Arial" w:hAnsi="Arial" w:cs="Arial"/>
+        </w:rPr>
+        <w:t>═════════════════════════════════════════════════════</w:t>
+      </w:r>
+    </w:p>
+    <w:p/>
+    <w:p/>
+    <w:p>
+      <w:r>
+        <w:t>Fait à {{city}}, le {{today_date_long}}</w:t>
+      </w:r>
+    </w:p>
+    <w:p/>
+    <w:p>
+      <w:r>
+        <w:t>En 4 exemplaires originaux</w:t>
+      </w:r>
+    </w:p>
+    <w:p/>
+    <w:p/>
+    <w:p>
+      <w:r>
+        <w:t>Les Associés,</w:t>
+      </w:r>
+    </w:p>
+    <w:p/>
+    <w:p>
+      <w:r>
+        <w:t>{{#shareholders}}</w:t>
+      </w:r>
+    </w:p>
+    <w:p>
+      <w:r>
+        <w:t>{{full_name}}</w:t>
+      </w:r>
+    </w:p>
+    <w:p>
+      <w:r>
+        <w:t>Signature :</w:t>
+      </w:r>
+    </w:p>
+    <w:p/>
+    <w:p/>
+    <w:p>
+      <w:r>
+        <w:t>{{/shareholders}}</w:t>
       </w:r>
     </w:p>
     <w:sectPr>
@@ -518,7 +1208,7 @@
     <w:link w:val="Titre1Car"/>
     <w:uiPriority w:val="9"/>
     <w:qFormat/>
-    <w:rsid w:val="00EF02CA"/>
+    <w:rsid w:val="00A15B20"/>
     <w:pPr>
       <w:keepNext/>
       <w:keepLines/>
@@ -541,7 +1231,7 @@
     <w:semiHidden/>
     <w:unhideWhenUsed/>
     <w:qFormat/>
-    <w:rsid w:val="00EF02CA"/>
+    <w:rsid w:val="00A15B20"/>
     <w:pPr>
       <w:keepNext/>
       <w:keepLines/>
@@ -564,7 +1254,7 @@
     <w:semiHidden/>
     <w:unhideWhenUsed/>
     <w:qFormat/>
-    <w:rsid w:val="00EF02CA"/>
+    <w:rsid w:val="00A15B20"/>
     <w:pPr>
       <w:keepNext/>
       <w:keepLines/>
@@ -587,7 +1277,7 @@
     <w:semiHidden/>
     <w:unhideWhenUsed/>
     <w:qFormat/>
-    <w:rsid w:val="00EF02CA"/>
+    <w:rsid w:val="00A15B20"/>
     <w:pPr>
       <w:keepNext/>
       <w:keepLines/>
@@ -610,7 +1300,7 @@
     <w:semiHidden/>
     <w:unhideWhenUsed/>
     <w:qFormat/>
-    <w:rsid w:val="00EF02CA"/>
+    <w:rsid w:val="00A15B20"/>
     <w:pPr>
       <w:keepNext/>
       <w:keepLines/>
@@ -631,7 +1321,7 @@
     <w:semiHidden/>
     <w:unhideWhenUsed/>
     <w:qFormat/>
-    <w:rsid w:val="00EF02CA"/>
+    <w:rsid w:val="00A15B20"/>
     <w:pPr>
       <w:keepNext/>
       <w:keepLines/>
@@ -654,7 +1344,7 @@
     <w:semiHidden/>
     <w:unhideWhenUsed/>
     <w:qFormat/>
-    <w:rsid w:val="00EF02CA"/>
+    <w:rsid w:val="00A15B20"/>
     <w:pPr>
       <w:keepNext/>
       <w:keepLines/>
@@ -675,7 +1365,7 @@
     <w:semiHidden/>
     <w:unhideWhenUsed/>
     <w:qFormat/>
-    <w:rsid w:val="00EF02CA"/>
+    <w:rsid w:val="00A15B20"/>
     <w:pPr>
       <w:keepNext/>
       <w:keepLines/>
@@ -698,7 +1388,7 @@
     <w:semiHidden/>
     <w:unhideWhenUsed/>
     <w:qFormat/>
-    <w:rsid w:val="00EF02CA"/>
+    <w:rsid w:val="00A15B20"/>
     <w:pPr>
       <w:keepNext/>
       <w:keepLines/>
@@ -742,7 +1432,7 @@
     <w:basedOn w:val="Policepardfaut"/>
     <w:link w:val="Titre1"/>
     <w:uiPriority w:val="9"/>
-    <w:rsid w:val="00EF02CA"/>
+    <w:rsid w:val="00A15B20"/>
     <w:rPr>
       <w:rFonts w:asciiTheme="majorHAnsi" w:eastAsiaTheme="majorEastAsia" w:hAnsiTheme="majorHAnsi" w:cstheme="majorBidi"/>
       <w:color w:val="0F4761" w:themeColor="accent1" w:themeShade="BF"/>
@@ -756,7 +1446,7 @@
     <w:link w:val="Titre2"/>
     <w:uiPriority w:val="9"/>
     <w:semiHidden/>
-    <w:rsid w:val="00EF02CA"/>
+    <w:rsid w:val="00A15B20"/>
     <w:rPr>
       <w:rFonts w:asciiTheme="majorHAnsi" w:eastAsiaTheme="majorEastAsia" w:hAnsiTheme="majorHAnsi" w:cstheme="majorBidi"/>
       <w:color w:val="0F4761" w:themeColor="accent1" w:themeShade="BF"/>
@@ -770,7 +1460,7 @@
     <w:link w:val="Titre3"/>
     <w:uiPriority w:val="9"/>
     <w:semiHidden/>
-    <w:rsid w:val="00EF02CA"/>
+    <w:rsid w:val="00A15B20"/>
     <w:rPr>
       <w:rFonts w:eastAsiaTheme="majorEastAsia" w:cstheme="majorBidi"/>
       <w:color w:val="0F4761" w:themeColor="accent1" w:themeShade="BF"/>
@@ -784,7 +1474,7 @@
     <w:link w:val="Titre4"/>
     <w:uiPriority w:val="9"/>
     <w:semiHidden/>
-    <w:rsid w:val="00EF02CA"/>
+    <w:rsid w:val="00A15B20"/>
     <w:rPr>
       <w:rFonts w:eastAsiaTheme="majorEastAsia" w:cstheme="majorBidi"/>
       <w:i/>
@@ -798,7 +1488,7 @@
     <w:link w:val="Titre5"/>
     <w:uiPriority w:val="9"/>
     <w:semiHidden/>
-    <w:rsid w:val="00EF02CA"/>
+    <w:rsid w:val="00A15B20"/>
     <w:rPr>
       <w:rFonts w:eastAsiaTheme="majorEastAsia" w:cstheme="majorBidi"/>
       <w:color w:val="0F4761" w:themeColor="accent1" w:themeShade="BF"/>
@@ -810,7 +1500,7 @@
     <w:link w:val="Titre6"/>
     <w:uiPriority w:val="9"/>
     <w:semiHidden/>
-    <w:rsid w:val="00EF02CA"/>
+    <w:rsid w:val="00A15B20"/>
     <w:rPr>
       <w:rFonts w:eastAsiaTheme="majorEastAsia" w:cstheme="majorBidi"/>
       <w:i/>
@@ -824,7 +1514,7 @@
     <w:link w:val="Titre7"/>
     <w:uiPriority w:val="9"/>
     <w:semiHidden/>
-    <w:rsid w:val="00EF02CA"/>
+    <w:rsid w:val="00A15B20"/>
     <w:rPr>
       <w:rFonts w:eastAsiaTheme="majorEastAsia" w:cstheme="majorBidi"/>
       <w:color w:val="595959" w:themeColor="text1" w:themeTint="A6"/>
@@ -836,7 +1526,7 @@
     <w:link w:val="Titre8"/>
     <w:uiPriority w:val="9"/>
     <w:semiHidden/>
-    <w:rsid w:val="00EF02CA"/>
+    <w:rsid w:val="00A15B20"/>
     <w:rPr>
       <w:rFonts w:eastAsiaTheme="majorEastAsia" w:cstheme="majorBidi"/>
       <w:i/>
@@ -850,7 +1540,7 @@
     <w:link w:val="Titre9"/>
     <w:uiPriority w:val="9"/>
     <w:semiHidden/>
-    <w:rsid w:val="00EF02CA"/>
+    <w:rsid w:val="00A15B20"/>
     <w:rPr>
       <w:rFonts w:eastAsiaTheme="majorEastAsia" w:cstheme="majorBidi"/>
       <w:color w:val="272727" w:themeColor="text1" w:themeTint="D8"/>
@@ -863,7 +1553,7 @@
     <w:link w:val="TitreCar"/>
     <w:uiPriority w:val="10"/>
     <w:qFormat/>
-    <w:rsid w:val="00EF02CA"/>
+    <w:rsid w:val="00A15B20"/>
     <w:pPr>
       <w:spacing w:after="80" w:line="240" w:lineRule="auto"/>
       <w:contextualSpacing/>
@@ -881,7 +1571,7 @@
     <w:basedOn w:val="Policepardfaut"/>
     <w:link w:val="Titre"/>
     <w:uiPriority w:val="10"/>
-    <w:rsid w:val="00EF02CA"/>
+    <w:rsid w:val="00A15B20"/>
     <w:rPr>
       <w:rFonts w:asciiTheme="majorHAnsi" w:eastAsiaTheme="majorEastAsia" w:hAnsiTheme="majorHAnsi" w:cstheme="majorBidi"/>
       <w:spacing w:val="-10"/>
@@ -897,7 +1587,7 @@
     <w:link w:val="Sous-titreCar"/>
     <w:uiPriority w:val="11"/>
     <w:qFormat/>
-    <w:rsid w:val="00EF02CA"/>
+    <w:rsid w:val="00A15B20"/>
     <w:pPr>
       <w:numPr>
         <w:ilvl w:val="1"/>
@@ -916,7 +1606,7 @@
     <w:basedOn w:val="Policepardfaut"/>
     <w:link w:val="Sous-titre"/>
     <w:uiPriority w:val="11"/>
-    <w:rsid w:val="00EF02CA"/>
+    <w:rsid w:val="00A15B20"/>
     <w:rPr>
       <w:rFonts w:eastAsiaTheme="majorEastAsia" w:cstheme="majorBidi"/>
       <w:color w:val="595959" w:themeColor="text1" w:themeTint="A6"/>
@@ -932,7 +1622,7 @@
     <w:link w:val="CitationCar"/>
     <w:uiPriority w:val="29"/>
     <w:qFormat/>
-    <w:rsid w:val="00EF02CA"/>
+    <w:rsid w:val="00A15B20"/>
     <w:pPr>
       <w:spacing w:before="160"/>
       <w:jc w:val="center"/>
@@ -948,7 +1638,7 @@
     <w:basedOn w:val="Policepardfaut"/>
     <w:link w:val="Citation"/>
     <w:uiPriority w:val="29"/>
-    <w:rsid w:val="00EF02CA"/>
+    <w:rsid w:val="00A15B20"/>
     <w:rPr>
       <w:i/>
       <w:iCs/>
@@ -960,7 +1650,7 @@
     <w:basedOn w:val="Normal"/>
     <w:uiPriority w:val="34"/>
     <w:qFormat/>
-    <w:rsid w:val="00EF02CA"/>
+    <w:rsid w:val="00A15B20"/>
     <w:pPr>
       <w:ind w:left="720"/>
       <w:contextualSpacing/>
@@ -971,7 +1661,7 @@
     <w:basedOn w:val="Policepardfaut"/>
     <w:uiPriority w:val="21"/>
     <w:qFormat/>
-    <w:rsid w:val="00EF02CA"/>
+    <w:rsid w:val="00A15B20"/>
     <w:rPr>
       <w:i/>
       <w:iCs/>
@@ -985,7 +1675,7 @@
     <w:link w:val="CitationintenseCar"/>
     <w:uiPriority w:val="30"/>
     <w:qFormat/>
-    <w:rsid w:val="00EF02CA"/>
+    <w:rsid w:val="00A15B20"/>
     <w:pPr>
       <w:pBdr>
         <w:top w:val="single" w:sz="4" w:space="10" w:color="0F4761" w:themeColor="accent1" w:themeShade="BF"/>
@@ -1006,7 +1696,7 @@
     <w:basedOn w:val="Policepardfaut"/>
     <w:link w:val="Citationintense"/>
     <w:uiPriority w:val="30"/>
-    <w:rsid w:val="00EF02CA"/>
+    <w:rsid w:val="00A15B20"/>
     <w:rPr>
       <w:i/>
       <w:iCs/>
@@ -1018,7 +1708,7 @@
     <w:basedOn w:val="Policepardfaut"/>
     <w:uiPriority w:val="32"/>
     <w:qFormat/>
-    <w:rsid w:val="00EF02CA"/>
+    <w:rsid w:val="00A15B20"/>
     <w:rPr>
       <w:b/>
       <w:bCs/>

</xml_diff>